<commit_message>
SPK Dokumen Akhir v2.4
</commit_message>
<xml_diff>
--- a/SPK Dokumen Akhir v2.4.docx
+++ b/SPK Dokumen Akhir v2.4.docx
@@ -15639,8 +15639,6 @@
         </w:rPr>
         <w:t>Galaxy Note 3</w:t>
       </w:r>
-      <w:bookmarkStart w:id="10" w:name="_GoBack"/>
-      <w:bookmarkEnd w:id="10"/>
     </w:p>
     <w:p>
       <w:pPr>
@@ -19318,7 +19316,7 @@
           <w:szCs w:val="22"/>
         </w:rPr>
       </w:pPr>
-      <w:bookmarkStart w:id="11" w:name="_Toc404591922"/>
+      <w:bookmarkStart w:id="10" w:name="_Toc404591922"/>
       <w:r>
         <w:rPr>
           <w:rFonts w:ascii="Times New Roman" w:hAnsi="Times New Roman" w:cs="Times New Roman"/>
@@ -19438,7 +19436,7 @@
         </w:rPr>
         <w:t xml:space="preserve"> : SECC</w:t>
       </w:r>
-      <w:bookmarkEnd w:id="11"/>
+      <w:bookmarkEnd w:id="10"/>
     </w:p>
     <w:p>
       <w:pPr>
@@ -19818,7 +19816,7 @@
           <w:color w:val="auto"/>
         </w:rPr>
       </w:pPr>
-      <w:bookmarkStart w:id="12" w:name="_Toc404591908"/>
+      <w:bookmarkStart w:id="11" w:name="_Toc404591908"/>
       <w:r>
         <w:rPr>
           <w:rFonts w:ascii="Times New Roman" w:hAnsi="Times New Roman" w:cs="Times New Roman"/>
@@ -19827,7 +19825,7 @@
         </w:rPr>
         <w:t>AHP</w:t>
       </w:r>
-      <w:bookmarkEnd w:id="12"/>
+      <w:bookmarkEnd w:id="11"/>
       <w:r>
         <w:rPr>
           <w:rFonts w:ascii="Times New Roman" w:hAnsi="Times New Roman" w:cs="Times New Roman"/>
@@ -19872,7 +19870,7 @@
           <w:szCs w:val="22"/>
         </w:rPr>
       </w:pPr>
-      <w:bookmarkStart w:id="13" w:name="_Toc404591909"/>
+      <w:bookmarkStart w:id="12" w:name="_Toc404591909"/>
       <w:r>
         <w:rPr>
           <w:rFonts w:ascii="Times New Roman" w:hAnsi="Times New Roman" w:cs="Times New Roman"/>
@@ -19883,7 +19881,7 @@
         <w:lastRenderedPageBreak/>
         <w:t>PERANCANGAN DATA DAN ANTAR MUKA</w:t>
       </w:r>
-      <w:bookmarkEnd w:id="13"/>
+      <w:bookmarkEnd w:id="12"/>
     </w:p>
     <w:p>
       <w:pPr>
@@ -19897,7 +19895,7 @@
           <w:szCs w:val="22"/>
         </w:rPr>
       </w:pPr>
-      <w:bookmarkStart w:id="14" w:name="_Toc404591910"/>
+      <w:bookmarkStart w:id="13" w:name="_Toc404591910"/>
       <w:proofErr w:type="spellStart"/>
       <w:r>
         <w:rPr>
@@ -19918,7 +19916,7 @@
         </w:rPr>
         <w:t xml:space="preserve"> Data</w:t>
       </w:r>
-      <w:bookmarkEnd w:id="14"/>
+      <w:bookmarkEnd w:id="13"/>
     </w:p>
     <w:p>
       <w:pPr>
@@ -19931,7 +19929,7 @@
           <w:color w:val="auto"/>
         </w:rPr>
       </w:pPr>
-      <w:bookmarkStart w:id="15" w:name="_Toc404591911"/>
+      <w:bookmarkStart w:id="14" w:name="_Toc404591911"/>
       <w:r>
         <w:rPr>
           <w:rFonts w:ascii="Times New Roman" w:hAnsi="Times New Roman" w:cs="Times New Roman"/>
@@ -19940,7 +19938,7 @@
         </w:rPr>
         <w:t>E-R Diagram</w:t>
       </w:r>
-      <w:bookmarkEnd w:id="15"/>
+      <w:bookmarkEnd w:id="14"/>
     </w:p>
     <w:p>
       <w:pPr>
@@ -20016,7 +20014,7 @@
           <w:szCs w:val="22"/>
         </w:rPr>
       </w:pPr>
-      <w:bookmarkStart w:id="16" w:name="_Toc404591917"/>
+      <w:bookmarkStart w:id="15" w:name="_Toc404591917"/>
       <w:proofErr w:type="spellStart"/>
       <w:r>
         <w:rPr>
@@ -20147,7 +20145,7 @@
         </w:rPr>
         <w:t xml:space="preserve"> : E-R Diagram</w:t>
       </w:r>
-      <w:bookmarkEnd w:id="16"/>
+      <w:bookmarkEnd w:id="15"/>
     </w:p>
     <w:p>
       <w:pPr>
@@ -20160,7 +20158,7 @@
           <w:color w:val="auto"/>
         </w:rPr>
       </w:pPr>
-      <w:bookmarkStart w:id="17" w:name="_Toc404591912"/>
+      <w:bookmarkStart w:id="16" w:name="_Toc404591912"/>
       <w:r>
         <w:rPr>
           <w:rFonts w:ascii="Times New Roman" w:hAnsi="Times New Roman" w:cs="Times New Roman"/>
@@ -20170,7 +20168,7 @@
         <w:lastRenderedPageBreak/>
         <w:t>Relational Model Diagram</w:t>
       </w:r>
-      <w:bookmarkEnd w:id="17"/>
+      <w:bookmarkEnd w:id="16"/>
     </w:p>
     <w:p>
       <w:pPr>
@@ -20246,7 +20244,7 @@
           <w:szCs w:val="22"/>
         </w:rPr>
       </w:pPr>
-      <w:bookmarkStart w:id="18" w:name="_Toc404591918"/>
+      <w:bookmarkStart w:id="17" w:name="_Toc404591918"/>
       <w:proofErr w:type="spellStart"/>
       <w:r>
         <w:rPr>
@@ -20377,7 +20375,7 @@
         </w:rPr>
         <w:t xml:space="preserve"> : Relational Model Diagram</w:t>
       </w:r>
-      <w:bookmarkEnd w:id="18"/>
+      <w:bookmarkEnd w:id="17"/>
     </w:p>
     <w:p>
       <w:pPr>
@@ -20445,25 +20443,6 @@
     <w:p>
       <w:pPr>
         <w:spacing w:line="360" w:lineRule="auto"/>
-        <w:ind w:left="1710"/>
-        <w:rPr>
-          <w:rFonts w:ascii="Times New Roman" w:hAnsi="Times New Roman" w:cs="Times New Roman"/>
-        </w:rPr>
-      </w:pPr>
-    </w:p>
-    <w:p>
-      <w:pPr>
-        <w:spacing w:line="360" w:lineRule="auto"/>
-        <w:ind w:left="1710"/>
-        <w:rPr>
-          <w:rFonts w:ascii="Times New Roman" w:hAnsi="Times New Roman" w:cs="Times New Roman"/>
-        </w:rPr>
-      </w:pPr>
-    </w:p>
-    <w:p>
-      <w:pPr>
-        <w:spacing w:line="360" w:lineRule="auto"/>
-        <w:ind w:left="1710"/>
         <w:rPr>
           <w:rFonts w:ascii="Times New Roman" w:hAnsi="Times New Roman" w:cs="Times New Roman"/>
         </w:rPr>
@@ -20481,7 +20460,7 @@
           <w:szCs w:val="22"/>
         </w:rPr>
       </w:pPr>
-      <w:bookmarkStart w:id="19" w:name="_Toc404591913"/>
+      <w:bookmarkStart w:id="18" w:name="_Toc404591913"/>
       <w:proofErr w:type="spellStart"/>
       <w:r>
         <w:rPr>
@@ -20490,6 +20469,7 @@
           <w:sz w:val="22"/>
           <w:szCs w:val="22"/>
         </w:rPr>
+        <w:lastRenderedPageBreak/>
         <w:t>Perancangan</w:t>
       </w:r>
       <w:proofErr w:type="spellEnd"/>
@@ -20532,7 +20512,7 @@
         </w:rPr>
         <w:t>Muka</w:t>
       </w:r>
-      <w:bookmarkEnd w:id="19"/>
+      <w:bookmarkEnd w:id="18"/>
       <w:proofErr w:type="spellEnd"/>
     </w:p>
     <w:p>
@@ -20617,7 +20597,7 @@
           <w:szCs w:val="22"/>
         </w:rPr>
       </w:pPr>
-      <w:bookmarkStart w:id="20" w:name="_Toc404591919"/>
+      <w:bookmarkStart w:id="19" w:name="_Toc404591919"/>
       <w:proofErr w:type="spellStart"/>
       <w:r>
         <w:rPr>
@@ -20748,7 +20728,7 @@
         </w:rPr>
         <w:t xml:space="preserve"> : Interface(1)</w:t>
       </w:r>
-      <w:bookmarkEnd w:id="20"/>
+      <w:bookmarkEnd w:id="19"/>
     </w:p>
     <w:p>
       <w:pPr>
@@ -20825,7 +20805,7 @@
           <w:szCs w:val="22"/>
         </w:rPr>
       </w:pPr>
-      <w:bookmarkStart w:id="21" w:name="_Toc404591920"/>
+      <w:bookmarkStart w:id="20" w:name="_Toc404591920"/>
       <w:proofErr w:type="spellStart"/>
       <w:r>
         <w:rPr>
@@ -20956,7 +20936,7 @@
         </w:rPr>
         <w:t xml:space="preserve"> : Interface(2)</w:t>
       </w:r>
-      <w:bookmarkEnd w:id="21"/>
+      <w:bookmarkEnd w:id="20"/>
     </w:p>
     <w:p>
       <w:pPr>
@@ -21016,45 +20996,6 @@
     </w:p>
     <w:p>
       <w:pPr>
-        <w:spacing w:line="360" w:lineRule="auto"/>
-        <w:rPr>
-          <w:rFonts w:ascii="Times New Roman" w:hAnsi="Times New Roman" w:cs="Times New Roman"/>
-        </w:rPr>
-      </w:pPr>
-    </w:p>
-    <w:p>
-      <w:pPr>
-        <w:spacing w:line="360" w:lineRule="auto"/>
-        <w:rPr>
-          <w:rFonts w:ascii="Times New Roman" w:hAnsi="Times New Roman" w:cs="Times New Roman"/>
-        </w:rPr>
-      </w:pPr>
-    </w:p>
-    <w:p>
-      <w:pPr>
-        <w:spacing w:line="360" w:lineRule="auto"/>
-        <w:rPr>
-          <w:rFonts w:ascii="Times New Roman" w:hAnsi="Times New Roman" w:cs="Times New Roman"/>
-        </w:rPr>
-      </w:pPr>
-    </w:p>
-    <w:p>
-      <w:pPr>
-        <w:spacing w:line="360" w:lineRule="auto"/>
-        <w:rPr>
-          <w:rFonts w:ascii="Times New Roman" w:hAnsi="Times New Roman" w:cs="Times New Roman"/>
-          <w:noProof/>
-        </w:rPr>
-      </w:pPr>
-      <w:r>
-        <w:rPr>
-          <w:rFonts w:ascii="Times New Roman" w:hAnsi="Times New Roman" w:cs="Times New Roman"/>
-        </w:rPr>
-        <w:t>SECC</w:t>
-      </w:r>
-    </w:p>
-    <w:p>
-      <w:pPr>
         <w:keepNext/>
         <w:spacing w:line="360" w:lineRule="auto"/>
         <w:rPr>
@@ -21066,6 +21007,7 @@
           <w:rFonts w:ascii="Times New Roman" w:hAnsi="Times New Roman" w:cs="Times New Roman"/>
           <w:noProof/>
         </w:rPr>
+        <w:lastRenderedPageBreak/>
         <w:drawing>
           <wp:inline distT="0" distB="0" distL="0" distR="0" wp14:anchorId="455311C4" wp14:editId="1EDD62E6">
             <wp:extent cx="5057775" cy="5162550"/>
@@ -21130,7 +21072,7 @@
           <w:szCs w:val="22"/>
         </w:rPr>
       </w:pPr>
-      <w:bookmarkStart w:id="22" w:name="_Toc404591921"/>
+      <w:bookmarkStart w:id="21" w:name="_Toc404591921"/>
       <w:proofErr w:type="spellStart"/>
       <w:r>
         <w:rPr>
@@ -21261,6 +21203,8 @@
         </w:rPr>
         <w:t xml:space="preserve"> : SECC - Questions</w:t>
       </w:r>
+      <w:bookmarkStart w:id="22" w:name="_GoBack"/>
+      <w:bookmarkEnd w:id="21"/>
       <w:bookmarkEnd w:id="22"/>
     </w:p>
     <w:p>
@@ -22815,7 +22759,7 @@
           <w:rPr>
             <w:noProof/>
           </w:rPr>
-          <w:t>9</w:t>
+          <w:t>14</w:t>
         </w:r>
         <w:r>
           <w:rPr>
@@ -26033,7 +25977,7 @@
 </file>
 
 <file path=customXml/itemProps1.xml><?xml version="1.0" encoding="utf-8"?>
-<ds:datastoreItem xmlns:ds="http://schemas.openxmlformats.org/officeDocument/2006/customXml" ds:itemID="{F4B546BB-813A-4715-BF7B-C24CB74AFA10}">
+<ds:datastoreItem xmlns:ds="http://schemas.openxmlformats.org/officeDocument/2006/customXml" ds:itemID="{51D64D15-B1B9-4EBA-B3EB-C25C36DC957D}">
   <ds:schemaRefs>
     <ds:schemaRef ds:uri="http://schemas.openxmlformats.org/officeDocument/2006/bibliography"/>
   </ds:schemaRefs>

</xml_diff>